<commit_message>
Small typo fixed in Nexus Guide
</commit_message>
<xml_diff>
--- a/Nexus Guide.docx
+++ b/Nexus Guide.docx
@@ -6,8 +6,6 @@
       <w:pPr>
         <w:pStyle w:val="Title"/>
       </w:pPr>
-      <w:bookmarkStart w:id="0" w:name="_GoBack"/>
-      <w:bookmarkEnd w:id="0"/>
       <w:r>
         <w:t>Submitting your 4CCS1PPA coursework</w:t>
       </w:r>
@@ -22,12 +20,32 @@
     </w:p>
     <w:p>
       <w:r>
-        <w:t>As part of your participation in 4CCS1PPA, you will be asked to complete a number of programming coursework. Many of these you will be working on during your lab sessions, some of them will be more extensive and require you to collaborate as a team over a longer period of time.</w:t>
-      </w:r>
-    </w:p>
-    <w:p>
-      <w:r>
-        <w:t>To submit your solutions to these coursework and to help us manage and mark your submissions, you will be using a new on-line system called Nexus. This document briefly outlines the steps you need to take to do so.</w:t>
+        <w:t>As part of your participation in 4CCS1PPA, you will be asked to complete a number of programming coursework</w:t>
+      </w:r>
+      <w:r>
+        <w:t xml:space="preserve"> pieces</w:t>
+      </w:r>
+      <w:r>
+        <w:t>. Many of these you will be working on during your lab sessions, some of them will be more extensive and require you to collaborate as a team over a longer period of time.</w:t>
+      </w:r>
+    </w:p>
+    <w:p>
+      <w:r>
+        <w:t xml:space="preserve">To submit your solutions to these </w:t>
+      </w:r>
+      <w:r>
+        <w:t xml:space="preserve">pieces of </w:t>
+      </w:r>
+      <w:r>
+        <w:t>coursework</w:t>
+      </w:r>
+      <w:r>
+        <w:t xml:space="preserve"> </w:t>
+      </w:r>
+      <w:bookmarkStart w:id="0" w:name="_GoBack"/>
+      <w:bookmarkEnd w:id="0"/>
+      <w:r>
+        <w:t>and to help us manage and mark your submissions, you will be using a new on-line system called Nexus. This document briefly outlines the steps you need to take to do so.</w:t>
       </w:r>
     </w:p>
     <w:p>
@@ -50,6 +68,10 @@
     </w:p>
     <w:p>
       <w:r>
+        <w:rPr>
+          <w:noProof/>
+          <w:lang w:eastAsia="en-GB"/>
+        </w:rPr>
         <w:drawing>
           <wp:inline distT="0" distB="0" distL="0" distR="0" wp14:anchorId="2F5A2537" wp14:editId="30527005">
             <wp:extent cx="2095500" cy="476250"/>
@@ -96,6 +118,10 @@
     </w:p>
     <w:p>
       <w:r>
+        <w:rPr>
+          <w:noProof/>
+          <w:lang w:eastAsia="en-GB"/>
+        </w:rPr>
         <w:drawing>
           <wp:inline distT="0" distB="0" distL="0" distR="0" wp14:anchorId="2AFC71DB" wp14:editId="40BB37F4">
             <wp:extent cx="5731510" cy="3216910"/>
@@ -145,6 +171,10 @@
         <w:jc w:val="center"/>
       </w:pPr>
       <w:r>
+        <w:rPr>
+          <w:noProof/>
+          <w:lang w:eastAsia="en-GB"/>
+        </w:rPr>
         <w:lastRenderedPageBreak/>
         <w:drawing>
           <wp:inline distT="0" distB="0" distL="0" distR="0" wp14:anchorId="61ECFD7E" wp14:editId="49DE3A79">
@@ -192,6 +222,10 @@
     </w:p>
     <w:p>
       <w:r>
+        <w:rPr>
+          <w:noProof/>
+          <w:lang w:eastAsia="en-GB"/>
+        </w:rPr>
         <w:drawing>
           <wp:inline distT="0" distB="0" distL="0" distR="0" wp14:anchorId="5D51CF46" wp14:editId="076553D0">
             <wp:extent cx="5731510" cy="3463290"/>
@@ -265,6 +299,10 @@
     </w:p>
     <w:p>
       <w:r>
+        <w:rPr>
+          <w:noProof/>
+          <w:lang w:eastAsia="en-GB"/>
+        </w:rPr>
         <w:drawing>
           <wp:inline distT="0" distB="0" distL="0" distR="0" wp14:anchorId="016A3029" wp14:editId="30CFD3CC">
             <wp:extent cx="5731510" cy="3834130"/>
@@ -333,6 +371,10 @@
         <w:jc w:val="center"/>
       </w:pPr>
       <w:r>
+        <w:rPr>
+          <w:noProof/>
+          <w:lang w:eastAsia="en-GB"/>
+        </w:rPr>
         <w:drawing>
           <wp:inline distT="0" distB="0" distL="0" distR="0" wp14:anchorId="02F0C0FB" wp14:editId="222C2081">
             <wp:extent cx="4736626" cy="2339975"/>
@@ -385,6 +427,10 @@
     </w:p>
     <w:p>
       <w:r>
+        <w:rPr>
+          <w:noProof/>
+          <w:lang w:eastAsia="en-GB"/>
+        </w:rPr>
         <w:drawing>
           <wp:inline distT="0" distB="0" distL="0" distR="0" wp14:anchorId="52755BFF" wp14:editId="28145933">
             <wp:extent cx="5731510" cy="3554730"/>
@@ -431,6 +477,10 @@
     </w:p>
     <w:p>
       <w:r>
+        <w:rPr>
+          <w:noProof/>
+          <w:lang w:eastAsia="en-GB"/>
+        </w:rPr>
         <w:drawing>
           <wp:inline distT="0" distB="0" distL="0" distR="0" wp14:anchorId="02BA257F" wp14:editId="1858EDD0">
             <wp:extent cx="5731510" cy="2054225"/>
@@ -482,6 +532,10 @@
     </w:p>
     <w:p>
       <w:r>
+        <w:rPr>
+          <w:noProof/>
+          <w:lang w:eastAsia="en-GB"/>
+        </w:rPr>
         <w:lastRenderedPageBreak/>
         <w:drawing>
           <wp:inline distT="0" distB="0" distL="0" distR="0" wp14:anchorId="02F43B9D" wp14:editId="4FE8DEE9">
@@ -532,6 +586,10 @@
     </w:p>
     <w:p>
       <w:r>
+        <w:rPr>
+          <w:noProof/>
+          <w:lang w:eastAsia="en-GB"/>
+        </w:rPr>
         <w:drawing>
           <wp:inline distT="0" distB="0" distL="0" distR="0" wp14:anchorId="57475D3D" wp14:editId="23E5A7CC">
             <wp:extent cx="5731510" cy="2851150"/>
@@ -591,6 +649,10 @@
     </w:p>
     <w:p>
       <w:r>
+        <w:rPr>
+          <w:noProof/>
+          <w:lang w:eastAsia="en-GB"/>
+        </w:rPr>
         <w:lastRenderedPageBreak/>
         <w:drawing>
           <wp:inline distT="0" distB="0" distL="0" distR="0" wp14:anchorId="4B8A8C94" wp14:editId="6CEEBC2C">
@@ -646,6 +708,10 @@
         <w:jc w:val="center"/>
       </w:pPr>
       <w:r>
+        <w:rPr>
+          <w:noProof/>
+          <w:lang w:eastAsia="en-GB"/>
+        </w:rPr>
         <w:drawing>
           <wp:inline distT="0" distB="0" distL="0" distR="0" wp14:anchorId="602B6DCA" wp14:editId="476F1769">
             <wp:extent cx="2160270" cy="1167920"/>
@@ -735,7 +801,7 @@
       <w:rPr>
         <w:noProof/>
       </w:rPr>
-      <w:t>26/09/2016</w:t>
+      <w:t>30/09/2016</w:t>
     </w:r>
     <w:r>
       <w:fldChar w:fldCharType="end"/>
@@ -747,7 +813,21 @@
       <w:rPr>
         <w:sz w:val="18"/>
       </w:rPr>
-      <w:t>(Steffen Zschaler)</w:t>
+      <w:t xml:space="preserve">(Steffen </w:t>
+    </w:r>
+    <w:proofErr w:type="spellStart"/>
+    <w:r>
+      <w:rPr>
+        <w:sz w:val="18"/>
+      </w:rPr>
+      <w:t>Zschaler</w:t>
+    </w:r>
+    <w:proofErr w:type="spellEnd"/>
+    <w:r>
+      <w:rPr>
+        <w:sz w:val="18"/>
+      </w:rPr>
+      <w:t>)</w:t>
     </w:r>
     <w:r>
       <w:tab/>
@@ -773,14 +853,30 @@
     <w:r>
       <w:t>/</w:t>
     </w:r>
-    <w:fldSimple w:instr=" NUMPAGES  \* Arabic  \* MERGEFORMAT ">
-      <w:r>
-        <w:rPr>
-          <w:noProof/>
-        </w:rPr>
-        <w:t>6</w:t>
-      </w:r>
-    </w:fldSimple>
+    <w:r>
+      <w:fldChar w:fldCharType="begin"/>
+    </w:r>
+    <w:r>
+      <w:instrText xml:space="preserve"> NUMPAGES  \* Arabic  \*</w:instrText>
+    </w:r>
+    <w:r>
+      <w:instrText xml:space="preserve"> MERGEFORMAT </w:instrText>
+    </w:r>
+    <w:r>
+      <w:fldChar w:fldCharType="separate"/>
+    </w:r>
+    <w:r>
+      <w:rPr>
+        <w:noProof/>
+      </w:rPr>
+      <w:t>6</w:t>
+    </w:r>
+    <w:r>
+      <w:rPr>
+        <w:noProof/>
+      </w:rPr>
+      <w:fldChar w:fldCharType="end"/>
+    </w:r>
   </w:p>
 </w:ftr>
 </file>
@@ -813,10 +909,7 @@
         <w:footnoteRef/>
       </w:r>
       <w:r>
-        <w:t xml:space="preserve"> B</w:t>
-      </w:r>
-      <w:r>
-        <w:t>ecause we are rolling it out slowly</w:t>
+        <w:t xml:space="preserve"> Because we are rolling it out slowly</w:t>
       </w:r>
     </w:p>
   </w:footnote>
@@ -1260,6 +1353,7 @@
   <w:style w:type="character" w:default="1" w:styleId="DefaultParagraphFont">
     <w:name w:val="Default Paragraph Font"/>
     <w:uiPriority w:val="1"/>
+    <w:semiHidden/>
     <w:unhideWhenUsed/>
   </w:style>
   <w:style w:type="table" w:default="1" w:styleId="TableNormal">
@@ -1716,7 +1810,7 @@
 </file>
 
 <file path=customXml/itemProps1.xml><?xml version="1.0" encoding="utf-8"?>
-<ds:datastoreItem xmlns:ds="http://schemas.openxmlformats.org/officeDocument/2006/customXml" ds:itemID="{28175D91-39CE-4CAF-9922-02DBEF0B3FDB}">
+<ds:datastoreItem xmlns:ds="http://schemas.openxmlformats.org/officeDocument/2006/customXml" ds:itemID="{E4BB6EA6-05D6-4338-B54D-B483467D367A}">
   <ds:schemaRefs>
     <ds:schemaRef ds:uri="http://schemas.openxmlformats.org/officeDocument/2006/bibliography"/>
   </ds:schemaRefs>

</xml_diff>